<commit_message>
Changes to project plan and added comments to code
</commit_message>
<xml_diff>
--- a/Project/Projekti.docx
+++ b/Project/Projekti.docx
@@ -1,6 +1,6 @@
 
 <file path=word/document.xml><?xml version="1.0" encoding="utf-8"?>
-<w:document xmlns:wpc="http://schemas.microsoft.com/office/word/2010/wordprocessingCanvas" xmlns:cx="http://schemas.microsoft.com/office/drawing/2014/chartex" xmlns:cx1="http://schemas.microsoft.com/office/drawing/2015/9/8/chartex" xmlns:cx2="http://schemas.microsoft.com/office/drawing/2015/10/21/chartex" xmlns:cx3="http://schemas.microsoft.com/office/drawing/2016/5/9/chartex" xmlns:cx4="http://schemas.microsoft.com/office/drawing/2016/5/10/chartex" xmlns:cx5="http://schemas.microsoft.com/office/drawing/2016/5/11/chartex" xmlns:cx6="http://schemas.microsoft.com/office/drawing/2016/5/12/chartex" xmlns:cx7="http://schemas.microsoft.com/office/drawing/2016/5/13/chartex" xmlns:cx8="http://schemas.microsoft.com/office/drawing/2016/5/14/chartex" xmlns:mc="http://schemas.openxmlformats.org/markup-compatibility/2006" xmlns:aink="http://schemas.microsoft.com/office/drawing/2016/ink" xmlns:am3d="http://schemas.microsoft.com/office/drawing/2017/model3d" xmlns:o="urn:schemas-microsoft-com:office:office" xmlns:r="http://schemas.openxmlformats.org/officeDocument/2006/relationships" xmlns:m="http://schemas.openxmlformats.org/officeDocument/2006/math" xmlns:v="urn:schemas-microsoft-com:vml" xmlns:wp14="http://schemas.microsoft.com/office/word/2010/wordprocessingDrawing" xmlns:wp="http://schemas.openxmlformats.org/drawingml/2006/wordprocessingDrawing" xmlns:w10="urn:schemas-microsoft-com:office:word" xmlns:w="http://schemas.openxmlformats.org/wordprocessingml/2006/main" xmlns:w14="http://schemas.microsoft.com/office/word/2010/wordml" xmlns:w15="http://schemas.microsoft.com/office/word/2012/wordml" xmlns:w16cex="http://schemas.microsoft.com/office/word/2018/wordml/cex" xmlns:w16cid="http://schemas.microsoft.com/office/word/2016/wordml/cid" xmlns:w16="http://schemas.microsoft.com/office/word/2018/wordml" xmlns:w16sdtdh="http://schemas.microsoft.com/office/word/2020/wordml/sdtdatahash" xmlns:w16se="http://schemas.microsoft.com/office/word/2015/wordml/symex" xmlns:wpg="http://schemas.microsoft.com/office/word/2010/wordprocessingGroup" xmlns:wpi="http://schemas.microsoft.com/office/word/2010/wordprocessingInk" xmlns:wne="http://schemas.microsoft.com/office/word/2006/wordml" xmlns:wps="http://schemas.microsoft.com/office/word/2010/wordprocessingShape" mc:Ignorable="w14 w15 w16se w16cid w16 w16cex w16sdtdh wp14">
+<w:document xmlns:wpc="http://schemas.microsoft.com/office/word/2010/wordprocessingCanvas" xmlns:cx="http://schemas.microsoft.com/office/drawing/2014/chartex" xmlns:cx1="http://schemas.microsoft.com/office/drawing/2015/9/8/chartex" xmlns:cx2="http://schemas.microsoft.com/office/drawing/2015/10/21/chartex" xmlns:cx3="http://schemas.microsoft.com/office/drawing/2016/5/9/chartex" xmlns:cx4="http://schemas.microsoft.com/office/drawing/2016/5/10/chartex" xmlns:cx5="http://schemas.microsoft.com/office/drawing/2016/5/11/chartex" xmlns:cx6="http://schemas.microsoft.com/office/drawing/2016/5/12/chartex" xmlns:cx7="http://schemas.microsoft.com/office/drawing/2016/5/13/chartex" xmlns:cx8="http://schemas.microsoft.com/office/drawing/2016/5/14/chartex" xmlns:mc="http://schemas.openxmlformats.org/markup-compatibility/2006" xmlns:aink="http://schemas.microsoft.com/office/drawing/2016/ink" xmlns:am3d="http://schemas.microsoft.com/office/drawing/2017/model3d" xmlns:o="urn:schemas-microsoft-com:office:office" xmlns:r="http://schemas.openxmlformats.org/officeDocument/2006/relationships" xmlns:m="http://schemas.openxmlformats.org/officeDocument/2006/math" xmlns:v="urn:schemas-microsoft-com:vml" xmlns:wp14="http://schemas.microsoft.com/office/word/2010/wordprocessingDrawing" xmlns:wp="http://schemas.openxmlformats.org/drawingml/2006/wordprocessingDrawing" xmlns:w10="urn:schemas-microsoft-com:office:word" xmlns:w="http://schemas.openxmlformats.org/wordprocessingml/2006/main" xmlns:w14="http://schemas.microsoft.com/office/word/2010/wordml" xmlns:w15="http://schemas.microsoft.com/office/word/2012/wordml" xmlns:w16cid="http://schemas.microsoft.com/office/word/2016/wordml/cid" xmlns:w16se="http://schemas.microsoft.com/office/word/2015/wordml/symex" xmlns:wpg="http://schemas.microsoft.com/office/word/2010/wordprocessingGroup" xmlns:wpi="http://schemas.microsoft.com/office/word/2010/wordprocessingInk" xmlns:wne="http://schemas.microsoft.com/office/word/2006/wordml" xmlns:wps="http://schemas.microsoft.com/office/word/2010/wordprocessingShape" mc:Ignorable="w14 w15 w16se w16cid wp14">
   <w:body>
     <w:p>
       <w:pPr>
@@ -9,14 +9,121 @@
         <w:rPr>
           <w:b/>
           <w:bCs/>
-        </w:rPr>
-      </w:pPr>
-      <w:r>
-        <w:rPr>
-          <w:b/>
-          <w:bCs/>
-        </w:rPr>
-        <w:t>Projektisuunnitelma</w:t>
+          <w:sz w:val="28"/>
+          <w:szCs w:val="28"/>
+        </w:rPr>
+      </w:pPr>
+      <w:r>
+        <w:rPr>
+          <w:b/>
+          <w:bCs/>
+          <w:sz w:val="28"/>
+          <w:szCs w:val="28"/>
+        </w:rPr>
+        <w:t>Projekti</w:t>
+      </w:r>
+    </w:p>
+    <w:p>
+      <w:pPr>
+        <w:spacing w:after="0" w:line="276" w:lineRule="auto"/>
+      </w:pPr>
+    </w:p>
+    <w:p>
+      <w:pPr>
+        <w:spacing w:after="0" w:line="276" w:lineRule="auto"/>
+        <w:rPr>
+          <w:b/>
+          <w:bCs/>
+        </w:rPr>
+      </w:pPr>
+      <w:r>
+        <w:rPr>
+          <w:b/>
+          <w:bCs/>
+        </w:rPr>
+        <w:t>Projektin tarkoitus</w:t>
+      </w:r>
+    </w:p>
+    <w:p>
+      <w:pPr>
+        <w:spacing w:after="0" w:line="276" w:lineRule="auto"/>
+      </w:pPr>
+    </w:p>
+    <w:p>
+      <w:pPr>
+        <w:spacing w:after="0" w:line="276" w:lineRule="auto"/>
+      </w:pPr>
+      <w:r>
+        <w:t xml:space="preserve">Tämän projektin </w:t>
+      </w:r>
+      <w:r>
+        <w:t>tarkoitus</w:t>
+      </w:r>
+      <w:r>
+        <w:t xml:space="preserve"> on tuottaa </w:t>
+      </w:r>
+      <w:r>
+        <w:t xml:space="preserve">tilaajayritykselle </w:t>
+      </w:r>
+      <w:r>
+        <w:t>ajanvaraus</w:t>
+      </w:r>
+      <w:r>
+        <w:t>kalenteri</w:t>
+      </w:r>
+      <w:r>
+        <w:t xml:space="preserve"> </w:t>
+      </w:r>
+      <w:r>
+        <w:t>y</w:t>
+      </w:r>
+      <w:r>
+        <w:t>r</w:t>
+      </w:r>
+      <w:r>
+        <w:t>ityksen</w:t>
+      </w:r>
+      <w:r>
+        <w:t xml:space="preserve"> toiveita huomioiden. </w:t>
+      </w:r>
+      <w:r>
+        <w:t xml:space="preserve">Asiakkaan toive on luopua nykyisestä </w:t>
+      </w:r>
+      <w:r>
+        <w:t>paperisesta ajanvarauskalenterista</w:t>
+      </w:r>
+      <w:r>
+        <w:t xml:space="preserve">, </w:t>
+      </w:r>
+      <w:r>
+        <w:t>ottaa käyttöön</w:t>
+      </w:r>
+      <w:r>
+        <w:t xml:space="preserve"> digitaali</w:t>
+      </w:r>
+      <w:r>
+        <w:t>n</w:t>
+      </w:r>
+      <w:r>
+        <w:t xml:space="preserve">en </w:t>
+      </w:r>
+      <w:r>
+        <w:t>kalenteri</w:t>
+      </w:r>
+      <w:r>
+        <w:t xml:space="preserve"> ja</w:t>
+      </w:r>
+      <w:r>
+        <w:t xml:space="preserve"> </w:t>
+      </w:r>
+      <w:r>
+        <w:t xml:space="preserve">luoda selkeyttä </w:t>
+      </w:r>
+      <w:r>
+        <w:t>toimintaan</w:t>
+      </w:r>
+      <w:r>
+        <w:t>.</w:t>
       </w:r>
     </w:p>
     <w:p>
@@ -52,131 +159,209 @@
       <w:r>
         <w:t>Tilaajayritys: Autokorjaamo</w:t>
       </w:r>
-    </w:p>
-    <w:p>
-      <w:pPr>
-        <w:spacing w:after="0" w:line="276" w:lineRule="auto"/>
-      </w:pPr>
-    </w:p>
-    <w:p>
-      <w:pPr>
-        <w:spacing w:after="0" w:line="276" w:lineRule="auto"/>
-        <w:rPr>
-          <w:b/>
-          <w:bCs/>
-        </w:rPr>
-      </w:pPr>
-      <w:r>
-        <w:rPr>
-          <w:b/>
-          <w:bCs/>
-        </w:rPr>
-        <w:t>Projektin tarkoitus</w:t>
-      </w:r>
-    </w:p>
-    <w:p>
-      <w:pPr>
-        <w:spacing w:after="0" w:line="276" w:lineRule="auto"/>
-      </w:pPr>
-    </w:p>
-    <w:p>
-      <w:pPr>
-        <w:spacing w:after="0" w:line="276" w:lineRule="auto"/>
-      </w:pPr>
-      <w:r>
-        <w:t xml:space="preserve">Tämän projektin </w:t>
-      </w:r>
-      <w:r>
-        <w:t>tarkoitus</w:t>
-      </w:r>
-      <w:r>
-        <w:t xml:space="preserve"> on tuottaa </w:t>
-      </w:r>
-      <w:r>
-        <w:t>ajanvaraus</w:t>
-      </w:r>
-      <w:r>
-        <w:t>kalenteri</w:t>
+      <w:r>
+        <w:t xml:space="preserve"> Oy</w:t>
+      </w:r>
+    </w:p>
+    <w:p>
+      <w:pPr>
+        <w:spacing w:after="0" w:line="276" w:lineRule="auto"/>
+      </w:pPr>
+    </w:p>
+    <w:p>
+      <w:pPr>
+        <w:spacing w:after="0" w:line="276" w:lineRule="auto"/>
+        <w:rPr>
+          <w:b/>
+          <w:bCs/>
+        </w:rPr>
+      </w:pPr>
+      <w:r>
+        <w:rPr>
+          <w:b/>
+          <w:bCs/>
+        </w:rPr>
+        <w:t>Asiakkaan tavoitteet</w:t>
+      </w:r>
+    </w:p>
+    <w:p>
+      <w:pPr>
+        <w:spacing w:after="0" w:line="276" w:lineRule="auto"/>
+      </w:pPr>
+    </w:p>
+    <w:p>
+      <w:pPr>
+        <w:spacing w:after="0" w:line="276" w:lineRule="auto"/>
+      </w:pPr>
+      <w:r>
+        <w:t>Asiakkaan ensisijainen tavoite on saada käyttöön sähköinen ajanvarauskalenteri, mihin heidän asiakaspalvelija voi kirjata korjaamon ajanvarauksia sekä tehtyjä töitä ja niiden hintoja.</w:t>
       </w:r>
       <w:r>
         <w:t xml:space="preserve"> </w:t>
       </w:r>
-      <w:r>
-        <w:t>tilaajay</w:t>
-      </w:r>
-      <w:r>
-        <w:t>r</w:t>
-      </w:r>
-      <w:r>
-        <w:t>ityksen</w:t>
-      </w:r>
-      <w:r>
-        <w:t xml:space="preserve"> toiveita huomioiden. </w:t>
-      </w:r>
-      <w:r>
-        <w:t xml:space="preserve">Asiakkaan toive on luopua nykyisestä </w:t>
-      </w:r>
-      <w:r>
-        <w:t>paperisesta ajanvarauskalenterista</w:t>
-      </w:r>
-      <w:r>
-        <w:t xml:space="preserve">, </w:t>
-      </w:r>
-      <w:r>
-        <w:t>ottaa käyttöön</w:t>
-      </w:r>
-      <w:r>
-        <w:t xml:space="preserve"> digitaali</w:t>
-      </w:r>
-      <w:r>
-        <w:t>n</w:t>
-      </w:r>
-      <w:r>
-        <w:t xml:space="preserve">en </w:t>
-      </w:r>
-      <w:r>
-        <w:t>kalenteri</w:t>
-      </w:r>
-      <w:r>
-        <w:t xml:space="preserve"> ja</w:t>
-      </w:r>
-      <w:r>
-        <w:t xml:space="preserve"> </w:t>
-      </w:r>
-      <w:r>
-        <w:t xml:space="preserve">luoda selkeyttä </w:t>
-      </w:r>
-      <w:r>
-        <w:t>toimintaan</w:t>
-      </w:r>
-      <w:r>
-        <w:t>.</w:t>
-      </w:r>
-    </w:p>
-    <w:p>
-      <w:pPr>
-        <w:spacing w:after="0" w:line="276" w:lineRule="auto"/>
-      </w:pPr>
-    </w:p>
-    <w:p>
-      <w:pPr>
-        <w:spacing w:after="0" w:line="276" w:lineRule="auto"/>
-      </w:pPr>
-    </w:p>
-    <w:p>
-      <w:pPr>
-        <w:spacing w:after="0" w:line="276" w:lineRule="auto"/>
-        <w:rPr>
-          <w:b/>
-          <w:bCs/>
-        </w:rPr>
-      </w:pPr>
-      <w:r>
-        <w:rPr>
-          <w:b/>
-          <w:bCs/>
-        </w:rPr>
-        <w:t>Projektin jäsenet</w:t>
+    </w:p>
+    <w:p>
+      <w:pPr>
+        <w:spacing w:after="0" w:line="276" w:lineRule="auto"/>
+      </w:pPr>
+      <w:r>
+        <w:t>Asiakkaan tavoitteet prioriteettijärjestyksessä:</w:t>
+      </w:r>
+    </w:p>
+    <w:p>
+      <w:pPr>
+        <w:spacing w:after="0" w:line="276" w:lineRule="auto"/>
+      </w:pPr>
+    </w:p>
+    <w:p>
+      <w:pPr>
+        <w:pStyle w:val="ListParagraph"/>
+        <w:numPr>
+          <w:ilvl w:val="0"/>
+          <w:numId w:val="2"/>
+        </w:numPr>
+        <w:spacing w:after="0" w:line="276" w:lineRule="auto"/>
+      </w:pPr>
+      <w:r>
+        <w:t>Pystyy kirjamaan varauksia</w:t>
+      </w:r>
+    </w:p>
+    <w:p>
+      <w:pPr>
+        <w:pStyle w:val="ListParagraph"/>
+        <w:numPr>
+          <w:ilvl w:val="0"/>
+          <w:numId w:val="2"/>
+        </w:numPr>
+        <w:spacing w:after="0" w:line="276" w:lineRule="auto"/>
+      </w:pPr>
+      <w:r>
+        <w:t>Pystyy hakemaan historiaa päivämäärän avulla,  näyttää työmääräykset</w:t>
+      </w:r>
+    </w:p>
+    <w:p>
+      <w:pPr>
+        <w:pStyle w:val="ListParagraph"/>
+        <w:numPr>
+          <w:ilvl w:val="0"/>
+          <w:numId w:val="2"/>
+        </w:numPr>
+        <w:spacing w:after="0" w:line="276" w:lineRule="auto"/>
+      </w:pPr>
+      <w:r>
+        <w:t>Pystyy hakemaan tulevat työt päivämäärän avulla, näyttää työmääräykset</w:t>
+      </w:r>
+    </w:p>
+    <w:p>
+      <w:pPr>
+        <w:pStyle w:val="ListParagraph"/>
+        <w:numPr>
+          <w:ilvl w:val="0"/>
+          <w:numId w:val="2"/>
+        </w:numPr>
+        <w:spacing w:after="0" w:line="276" w:lineRule="auto"/>
+      </w:pPr>
+      <w:r>
+        <w:t>Pystyy kirjaaman tehdyt työt ja niiden hinnat</w:t>
+      </w:r>
+    </w:p>
+    <w:p>
+      <w:pPr>
+        <w:pStyle w:val="ListParagraph"/>
+        <w:numPr>
+          <w:ilvl w:val="0"/>
+          <w:numId w:val="2"/>
+        </w:numPr>
+        <w:spacing w:after="0" w:line="276" w:lineRule="auto"/>
+      </w:pPr>
+      <w:r>
+        <w:t>Varauskalenteri on salasanalla suojattu</w:t>
+      </w:r>
+    </w:p>
+    <w:p>
+      <w:pPr>
+        <w:pStyle w:val="ListParagraph"/>
+        <w:numPr>
+          <w:ilvl w:val="0"/>
+          <w:numId w:val="2"/>
+        </w:numPr>
+        <w:spacing w:after="0" w:line="276" w:lineRule="auto"/>
+      </w:pPr>
+      <w:r>
+        <w:t>Järjestelmään kirjatut valmiit työt on selkeästi eritelty</w:t>
+      </w:r>
+    </w:p>
+    <w:p>
+      <w:pPr>
+        <w:spacing w:after="0" w:line="276" w:lineRule="auto"/>
+      </w:pPr>
+    </w:p>
+    <w:p>
+      <w:pPr>
+        <w:spacing w:after="0" w:line="276" w:lineRule="auto"/>
+      </w:pPr>
+      <w:r>
+        <w:t>Asiakas hyväsyy sovelluksen esittelyssä.</w:t>
+      </w:r>
+    </w:p>
+    <w:p>
+      <w:pPr>
+        <w:spacing w:after="0" w:line="276" w:lineRule="auto"/>
+      </w:pPr>
+    </w:p>
+    <w:p>
+      <w:pPr>
+        <w:tabs>
+          <w:tab w:val="left" w:pos="2151"/>
+        </w:tabs>
+        <w:spacing w:after="0" w:line="276" w:lineRule="auto"/>
+        <w:rPr>
+          <w:b/>
+          <w:bCs/>
+        </w:rPr>
+      </w:pPr>
+      <w:r>
+        <w:rPr>
+          <w:b/>
+          <w:bCs/>
+        </w:rPr>
+        <w:t>Projekti</w:t>
+      </w:r>
+      <w:r>
+        <w:rPr>
+          <w:b/>
+          <w:bCs/>
+        </w:rPr>
+        <w:t>ryhmä</w:t>
+      </w:r>
+    </w:p>
+    <w:p>
+      <w:pPr>
+        <w:tabs>
+          <w:tab w:val="left" w:pos="2151"/>
+        </w:tabs>
+        <w:spacing w:after="0" w:line="276" w:lineRule="auto"/>
+        <w:rPr>
+          <w:b/>
+          <w:bCs/>
+        </w:rPr>
+      </w:pPr>
+    </w:p>
+    <w:p>
+      <w:pPr>
+        <w:tabs>
+          <w:tab w:val="left" w:pos="2151"/>
+        </w:tabs>
+        <w:spacing w:after="0" w:line="276" w:lineRule="auto"/>
+        <w:rPr>
+          <w:bCs/>
+        </w:rPr>
+      </w:pPr>
+      <w:r>
+        <w:rPr>
+          <w:bCs/>
+        </w:rPr>
+        <w:t>Projektiryhmä koostuu kolmesta henkilöstä. Ryhmän jäsenet ja heidän rooli on seuraava:</w:t>
       </w:r>
     </w:p>
     <w:p>
@@ -196,22 +381,42 @@
           <w:numId w:val="1"/>
         </w:numPr>
         <w:spacing w:after="0" w:line="276" w:lineRule="auto"/>
-      </w:pPr>
-      <w:r>
-        <w:t xml:space="preserve">Lars </w:t>
-      </w:r>
-      <w:r>
-        <w:t>R</w:t>
-      </w:r>
-      <w:r>
-        <w:t>ehn</w:t>
-      </w:r>
-      <w:r>
+        <w:rPr>
+          <w:bCs/>
+        </w:rPr>
+      </w:pPr>
+      <w:proofErr w:type="spellStart"/>
+      <w:r>
+        <w:rPr>
+          <w:bCs/>
+        </w:rPr>
+        <w:t>Kerttuli</w:t>
+      </w:r>
+      <w:proofErr w:type="spellEnd"/>
+      <w:r>
+        <w:rPr>
+          <w:bCs/>
+        </w:rPr>
+        <w:t xml:space="preserve"> </w:t>
+      </w:r>
+      <w:r>
+        <w:rPr>
+          <w:bCs/>
+        </w:rPr>
+        <w:t>Ratilainen</w:t>
+      </w:r>
+      <w:r>
+        <w:rPr>
+          <w:bCs/>
+        </w:rPr>
         <w:tab/>
       </w:r>
       <w:r>
+        <w:rPr>
+          <w:bCs/>
+        </w:rPr>
         <w:tab/>
-        <w:t>Ohjelmoija / suunnittelija</w:t>
+        <w:t>Ohjaaja</w:t>
       </w:r>
     </w:p>
     <w:p>
@@ -224,278 +429,450 @@
         <w:spacing w:after="0" w:line="276" w:lineRule="auto"/>
       </w:pPr>
       <w:r>
-        <w:t>Margus Laine</w:t>
+        <w:t xml:space="preserve">Lars </w:t>
+      </w:r>
+      <w:r>
+        <w:t>R</w:t>
+      </w:r>
+      <w:r>
+        <w:t>ehn</w:t>
       </w:r>
       <w:r>
         <w:tab/>
       </w:r>
       <w:r>
         <w:tab/>
-        <w:t>Ohjelmoija / suunnittelija</w:t>
-      </w:r>
-    </w:p>
-    <w:p>
-      <w:pPr>
-        <w:spacing w:after="0" w:line="276" w:lineRule="auto"/>
-        <w:rPr>
-          <w:b/>
-          <w:bCs/>
-        </w:rPr>
-      </w:pPr>
-    </w:p>
-    <w:p>
-      <w:pPr>
-        <w:spacing w:after="0" w:line="276" w:lineRule="auto"/>
-        <w:rPr>
-          <w:b/>
-          <w:bCs/>
-        </w:rPr>
-      </w:pPr>
-      <w:r>
-        <w:rPr>
-          <w:b/>
-          <w:bCs/>
-        </w:rPr>
-        <w:t>Asiakasvaatimukset</w:t>
-      </w:r>
-    </w:p>
-    <w:p>
-      <w:pPr>
-        <w:spacing w:after="0" w:line="276" w:lineRule="auto"/>
-      </w:pPr>
-    </w:p>
-    <w:p>
-      <w:pPr>
-        <w:spacing w:after="0" w:line="276" w:lineRule="auto"/>
-      </w:pPr>
-      <w:r>
-        <w:t>Asiakkaan tavoitteet prioriteettijärjestyksessä:</w:t>
-      </w:r>
-    </w:p>
-    <w:p>
-      <w:pPr>
-        <w:spacing w:after="0" w:line="276" w:lineRule="auto"/>
-      </w:pPr>
-    </w:p>
-    <w:p>
-      <w:pPr>
-        <w:spacing w:after="0" w:line="276" w:lineRule="auto"/>
-        <w:ind w:firstLine="1304"/>
-      </w:pPr>
-      <w:r>
-        <w:t>Pystyy kirjamaan varauksia</w:t>
-      </w:r>
-    </w:p>
-    <w:p>
-      <w:pPr>
-        <w:spacing w:after="0" w:line="276" w:lineRule="auto"/>
-        <w:ind w:firstLine="1304"/>
-      </w:pPr>
-      <w:r>
-        <w:t>Pystyy</w:t>
-      </w:r>
-      <w:r>
+      </w:r>
+      <w:r>
+        <w:t>Suunnittelija</w:t>
+      </w:r>
+      <w:r>
+        <w:t xml:space="preserve"> / </w:t>
+      </w:r>
+      <w:r>
+        <w:t>o</w:t>
+      </w:r>
+      <w:r>
+        <w:t>hjelmoija / testaaja</w:t>
+      </w:r>
+    </w:p>
+    <w:p>
+      <w:pPr>
+        <w:pStyle w:val="ListParagraph"/>
+        <w:numPr>
+          <w:ilvl w:val="0"/>
+          <w:numId w:val="1"/>
+        </w:numPr>
+        <w:spacing w:after="0" w:line="276" w:lineRule="auto"/>
+      </w:pPr>
+      <w:proofErr w:type="spellStart"/>
+      <w:r>
+        <w:t>Margus</w:t>
+      </w:r>
+      <w:proofErr w:type="spellEnd"/>
+      <w:r>
+        <w:t xml:space="preserve"> Laine</w:t>
+      </w:r>
+      <w:r>
+        <w:tab/>
+      </w:r>
+      <w:r>
+        <w:tab/>
+      </w:r>
+      <w:r>
+        <w:t xml:space="preserve">Suunnittelija / </w:t>
+      </w:r>
+      <w:r>
+        <w:t>o</w:t>
+      </w:r>
+      <w:r>
+        <w:t>hjelmoija / testaaja</w:t>
+      </w:r>
+    </w:p>
+    <w:p>
+      <w:pPr>
+        <w:spacing w:after="0" w:line="276" w:lineRule="auto"/>
+        <w:rPr>
+          <w:b/>
+          <w:bCs/>
+        </w:rPr>
+      </w:pPr>
+    </w:p>
+    <w:p>
+      <w:pPr>
+        <w:spacing w:after="0" w:line="276" w:lineRule="auto"/>
+        <w:rPr>
+          <w:bCs/>
+        </w:rPr>
+      </w:pPr>
+      <w:r>
+        <w:rPr>
+          <w:bCs/>
+        </w:rPr>
+        <w:t>Projektiryhmä kokoontuu fyysisesti kerran viikossa. Silloin käydään läpi edellisen viikon tehtävät</w:t>
+      </w:r>
+      <w:r>
+        <w:rPr>
+          <w:bCs/>
+        </w:rPr>
+        <w:t>,</w:t>
+      </w:r>
+      <w:r>
+        <w:rPr>
+          <w:bCs/>
+        </w:rPr>
+        <w:t xml:space="preserve"> seurataan</w:t>
+      </w:r>
+      <w:r>
+        <w:rPr>
+          <w:bCs/>
+        </w:rPr>
         <w:t xml:space="preserve"> </w:t>
       </w:r>
       <w:r>
-        <w:t>hakemaan historiaa</w:t>
-      </w:r>
-      <w:r>
-        <w:t xml:space="preserve"> (päivämäärän avulla) näyttää</w:t>
-      </w:r>
+        <w:rPr>
+          <w:bCs/>
+        </w:rPr>
+        <w:t>projektin edis</w:t>
+      </w:r>
+      <w:r>
+        <w:rPr>
+          <w:bCs/>
+        </w:rPr>
+        <w:t>t</w:t>
+      </w:r>
+      <w:r>
+        <w:rPr>
+          <w:bCs/>
+        </w:rPr>
+        <w:t>ymi</w:t>
+      </w:r>
+      <w:r>
+        <w:rPr>
+          <w:bCs/>
+        </w:rPr>
+        <w:t>stä</w:t>
+      </w:r>
+      <w:r>
+        <w:rPr>
+          <w:bCs/>
+        </w:rPr>
+        <w:t xml:space="preserve"> ja s</w:t>
+      </w:r>
+      <w:r>
+        <w:rPr>
+          <w:bCs/>
+        </w:rPr>
+        <w:t>ovitaan seuraavan viikon työnjako</w:t>
+      </w:r>
+      <w:r>
+        <w:rPr>
+          <w:bCs/>
+        </w:rPr>
+        <w:t xml:space="preserve"> (liite 1)</w:t>
+      </w:r>
+      <w:r>
+        <w:rPr>
+          <w:bCs/>
+        </w:rPr>
+        <w:t>.</w:t>
+      </w:r>
+      <w:r>
+        <w:rPr>
+          <w:bCs/>
+        </w:rPr>
+        <w:t xml:space="preserve"> Ryhmän päivittäinen työaika on kuusi tuntia.</w:t>
+      </w:r>
+      <w:r>
+        <w:rPr>
+          <w:bCs/>
+        </w:rPr>
+        <w:t xml:space="preserve"> Jäsenet pitää päiväkirjaa.</w:t>
+      </w:r>
+    </w:p>
+    <w:p>
+      <w:pPr>
+        <w:spacing w:after="0" w:line="276" w:lineRule="auto"/>
+        <w:rPr>
+          <w:bCs/>
+        </w:rPr>
+      </w:pPr>
+      <w:r>
+        <w:rPr>
+          <w:bCs/>
+        </w:rPr>
+        <w:t xml:space="preserve">Muuna aikana kommunikointi hoidetaan </w:t>
+      </w:r>
+      <w:r>
+        <w:rPr>
+          <w:bCs/>
+        </w:rPr>
+        <w:t xml:space="preserve">puhelimitse ja Microsoft </w:t>
+      </w:r>
+      <w:proofErr w:type="spellStart"/>
+      <w:r>
+        <w:rPr>
+          <w:bCs/>
+        </w:rPr>
+        <w:t>Teamsi</w:t>
+      </w:r>
+      <w:proofErr w:type="spellEnd"/>
+      <w:r>
+        <w:rPr>
+          <w:bCs/>
+        </w:rPr>
+        <w:t xml:space="preserve"> käyttäen. </w:t>
+      </w:r>
+      <w:r>
+        <w:rPr>
+          <w:bCs/>
+        </w:rPr>
+        <w:t>Tarpeen mukaan voidaan järjestää myös kokouksia työskentelytilassa.</w:t>
+      </w:r>
+    </w:p>
+    <w:p>
+      <w:pPr>
+        <w:spacing w:after="0" w:line="276" w:lineRule="auto"/>
+        <w:rPr>
+          <w:bCs/>
+        </w:rPr>
+      </w:pPr>
+    </w:p>
+    <w:p>
+      <w:pPr>
+        <w:spacing w:after="0" w:line="276" w:lineRule="auto"/>
+        <w:rPr>
+          <w:bCs/>
+        </w:rPr>
+      </w:pPr>
+    </w:p>
+    <w:p>
+      <w:pPr>
+        <w:spacing w:after="0" w:line="276" w:lineRule="auto"/>
+        <w:rPr>
+          <w:bCs/>
+        </w:rPr>
+      </w:pPr>
+    </w:p>
+    <w:p>
+      <w:pPr>
+        <w:spacing w:after="0" w:line="276" w:lineRule="auto"/>
+      </w:pPr>
+    </w:p>
+    <w:p>
+      <w:pPr>
+        <w:spacing w:after="0" w:line="276" w:lineRule="auto"/>
+        <w:rPr>
+          <w:b/>
+          <w:bCs/>
+        </w:rPr>
+      </w:pPr>
+      <w:bookmarkStart w:id="0" w:name="_GoBack"/>
+      <w:bookmarkEnd w:id="0"/>
+      <w:r>
+        <w:rPr>
+          <w:b/>
+          <w:bCs/>
+        </w:rPr>
+        <w:lastRenderedPageBreak/>
+        <w:t>Ohjelmointi ja menetelmät</w:t>
+      </w:r>
+    </w:p>
+    <w:p>
+      <w:pPr>
+        <w:spacing w:after="0" w:line="276" w:lineRule="auto"/>
+        <w:rPr>
+          <w:b/>
+          <w:bCs/>
+        </w:rPr>
+      </w:pPr>
+    </w:p>
+    <w:p>
+      <w:pPr>
+        <w:spacing w:after="0" w:line="276" w:lineRule="auto"/>
+        <w:rPr>
+          <w:bCs/>
+        </w:rPr>
+      </w:pPr>
+      <w:r>
+        <w:rPr>
+          <w:bCs/>
+        </w:rPr>
+        <w:t xml:space="preserve">Projektiryhmän tärkein tavoite on saada projekti valmiiksi alla olevan </w:t>
+      </w:r>
+      <w:r>
+        <w:rPr>
+          <w:bCs/>
+        </w:rPr>
+        <w:t xml:space="preserve">aikataulun mukaisesti. Ryhmä </w:t>
+      </w:r>
+      <w:r>
+        <w:rPr>
+          <w:bCs/>
+        </w:rPr>
+        <w:t>työskentelee projektisuunnitelman määräämässä järjestyksessä vaiheesta toiseen</w:t>
+      </w:r>
+      <w:r>
+        <w:rPr>
+          <w:bCs/>
+        </w:rPr>
+        <w:t>.</w:t>
+      </w:r>
+    </w:p>
+    <w:p>
+      <w:pPr>
+        <w:spacing w:after="0" w:line="276" w:lineRule="auto"/>
+        <w:rPr>
+          <w:bCs/>
+        </w:rPr>
+      </w:pPr>
+      <w:r>
+        <w:rPr>
+          <w:bCs/>
+        </w:rPr>
+        <w:t xml:space="preserve">Kehityksessä käytetään </w:t>
+      </w:r>
+      <w:proofErr w:type="spellStart"/>
+      <w:r>
+        <w:rPr>
+          <w:bCs/>
+        </w:rPr>
+        <w:t>Git</w:t>
+      </w:r>
+      <w:proofErr w:type="spellEnd"/>
+      <w:r>
+        <w:rPr>
+          <w:bCs/>
+        </w:rPr>
+        <w:t xml:space="preserve"> versiohallintaa.</w:t>
+      </w:r>
+    </w:p>
+    <w:p>
+      <w:pPr>
+        <w:spacing w:after="0" w:line="276" w:lineRule="auto"/>
+        <w:rPr>
+          <w:b/>
+          <w:bCs/>
+        </w:rPr>
+      </w:pPr>
+    </w:p>
+    <w:p>
+      <w:pPr>
+        <w:spacing w:after="0" w:line="276" w:lineRule="auto"/>
+        <w:rPr>
+          <w:b/>
+          <w:bCs/>
+        </w:rPr>
+      </w:pPr>
+      <w:r>
+        <w:rPr>
+          <w:b/>
+          <w:bCs/>
+        </w:rPr>
+        <w:t>Projektin ensi</w:t>
+      </w:r>
+      <w:r>
+        <w:rPr>
+          <w:b/>
+          <w:bCs/>
+        </w:rPr>
+        <w:t>m</w:t>
+      </w:r>
+      <w:r>
+        <w:rPr>
+          <w:b/>
+          <w:bCs/>
+        </w:rPr>
+        <w:t>mäi</w:t>
+      </w:r>
+      <w:r>
+        <w:rPr>
+          <w:b/>
+          <w:bCs/>
+        </w:rPr>
+        <w:t>nen</w:t>
+      </w:r>
+      <w:r>
+        <w:rPr>
+          <w:b/>
+          <w:bCs/>
+        </w:rPr>
+        <w:t xml:space="preserve"> toteutus</w:t>
+      </w:r>
+      <w:r>
+        <w:rPr>
+          <w:b/>
+          <w:bCs/>
+        </w:rPr>
+        <w:t>vaihe</w:t>
+      </w:r>
+      <w:r>
+        <w:rPr>
+          <w:b/>
+          <w:bCs/>
+        </w:rPr>
+        <w:t>:</w:t>
+      </w:r>
+    </w:p>
+    <w:p>
+      <w:pPr>
+        <w:spacing w:after="0" w:line="276" w:lineRule="auto"/>
+      </w:pPr>
+      <w:r>
+        <w:t>L</w:t>
+      </w:r>
+      <w:r>
+        <w:t xml:space="preserve">uodaan </w:t>
+      </w:r>
+      <w:r>
+        <w:t xml:space="preserve">selainpohjainen </w:t>
+      </w:r>
+      <w:r>
+        <w:t>web sovellus. L</w:t>
+      </w:r>
+      <w:r>
+        <w:t>isätään siihen</w:t>
+      </w:r>
+      <w:r>
+        <w:t xml:space="preserve"> haluttu </w:t>
+      </w:r>
+      <w:r>
+        <w:t xml:space="preserve">toiminnallisuus. </w:t>
+      </w:r>
+      <w:r>
+        <w:t>Ohjelman</w:t>
+      </w:r>
+      <w:r>
+        <w:t xml:space="preserve"> rakentamisessa </w:t>
+      </w:r>
+      <w:r>
+        <w:t>käyt</w:t>
+      </w:r>
+      <w:r>
+        <w:t>e</w:t>
+      </w:r>
+      <w:r>
+        <w:t>tä</w:t>
+      </w:r>
+      <w:r>
+        <w:t>ä</w:t>
+      </w:r>
+      <w:r>
+        <w:t>n</w:t>
+      </w:r>
+      <w:r>
+        <w:t xml:space="preserve"> open-</w:t>
+      </w:r>
+      <w:proofErr w:type="spellStart"/>
+      <w:r>
+        <w:t>source</w:t>
+      </w:r>
+      <w:proofErr w:type="spellEnd"/>
       <w:r>
         <w:t xml:space="preserve"> </w:t>
       </w:r>
       <w:r>
-        <w:t>työmääräykset</w:t>
-      </w:r>
-    </w:p>
-    <w:p>
-      <w:pPr>
-        <w:spacing w:after="0" w:line="276" w:lineRule="auto"/>
-        <w:ind w:firstLine="1304"/>
-      </w:pPr>
-      <w:r>
-        <w:t xml:space="preserve">Pystyy </w:t>
-      </w:r>
-      <w:r>
-        <w:t>hake</w:t>
-      </w:r>
-      <w:r>
-        <w:t>maan</w:t>
-      </w:r>
-      <w:r>
-        <w:t xml:space="preserve"> tulevat työt päivämäärän </w:t>
-      </w:r>
-      <w:r>
-        <w:t>avulla</w:t>
-      </w:r>
-      <w:r>
-        <w:t xml:space="preserve">, näyttää </w:t>
-      </w:r>
-      <w:r>
-        <w:t>työmääräykset</w:t>
-      </w:r>
-    </w:p>
-    <w:p>
-      <w:pPr>
-        <w:spacing w:after="0" w:line="276" w:lineRule="auto"/>
-        <w:ind w:firstLine="1304"/>
-      </w:pPr>
-      <w:r>
-        <w:t xml:space="preserve">Pystyy </w:t>
-      </w:r>
-      <w:r>
-        <w:t>kirjaaman hinnat</w:t>
-      </w:r>
-    </w:p>
-    <w:p>
-      <w:pPr>
-        <w:spacing w:after="0" w:line="276" w:lineRule="auto"/>
-        <w:ind w:firstLine="1304"/>
-      </w:pPr>
-      <w:r>
-        <w:t>Näyttää onko työ l</w:t>
-      </w:r>
-      <w:r>
-        <w:t>askutettu / ei laskutettu</w:t>
-      </w:r>
-    </w:p>
-    <w:p>
-      <w:pPr>
-        <w:spacing w:after="0" w:line="276" w:lineRule="auto"/>
-      </w:pPr>
-    </w:p>
-    <w:p>
-      <w:pPr>
-        <w:spacing w:after="0" w:line="276" w:lineRule="auto"/>
-      </w:pPr>
-    </w:p>
-    <w:p>
-      <w:pPr>
-        <w:spacing w:after="0" w:line="276" w:lineRule="auto"/>
-        <w:rPr>
-          <w:b/>
-          <w:bCs/>
-        </w:rPr>
-      </w:pPr>
-      <w:r>
-        <w:rPr>
-          <w:b/>
-          <w:bCs/>
-        </w:rPr>
-        <w:t>Ohjelmointi ja menetelmät</w:t>
-      </w:r>
-    </w:p>
-    <w:p>
-      <w:pPr>
-        <w:spacing w:after="0" w:line="276" w:lineRule="auto"/>
-        <w:rPr>
-          <w:b/>
-          <w:bCs/>
-        </w:rPr>
-      </w:pPr>
-    </w:p>
-    <w:p>
-      <w:pPr>
-        <w:spacing w:after="0" w:line="276" w:lineRule="auto"/>
-        <w:rPr>
-          <w:b/>
-          <w:bCs/>
-        </w:rPr>
-      </w:pPr>
-      <w:r>
-        <w:rPr>
-          <w:b/>
-          <w:bCs/>
-        </w:rPr>
-        <w:t>Projektin ensi</w:t>
-      </w:r>
-      <w:r>
-        <w:rPr>
-          <w:b/>
-          <w:bCs/>
-        </w:rPr>
-        <w:t>m</w:t>
-      </w:r>
-      <w:r>
-        <w:rPr>
-          <w:b/>
-          <w:bCs/>
-        </w:rPr>
-        <w:t>mäi</w:t>
-      </w:r>
-      <w:r>
-        <w:rPr>
-          <w:b/>
-          <w:bCs/>
-        </w:rPr>
-        <w:t>nen</w:t>
-      </w:r>
-      <w:r>
-        <w:rPr>
-          <w:b/>
-          <w:bCs/>
-        </w:rPr>
-        <w:t xml:space="preserve"> toteutus</w:t>
-      </w:r>
-      <w:r>
-        <w:rPr>
-          <w:b/>
-          <w:bCs/>
-        </w:rPr>
-        <w:t>vaihe</w:t>
-      </w:r>
-      <w:r>
-        <w:rPr>
-          <w:b/>
-          <w:bCs/>
-        </w:rPr>
-        <w:t>:</w:t>
-      </w:r>
-    </w:p>
-    <w:p>
-      <w:pPr>
-        <w:spacing w:after="0" w:line="276" w:lineRule="auto"/>
-      </w:pPr>
-      <w:r>
-        <w:t>L</w:t>
-      </w:r>
-      <w:r>
-        <w:t xml:space="preserve">uodaan </w:t>
-      </w:r>
-      <w:r>
-        <w:t xml:space="preserve">selainpohjainen </w:t>
-      </w:r>
-      <w:r>
-        <w:t>kalenteri ja lisätään siihen</w:t>
-      </w:r>
-      <w:r>
-        <w:t xml:space="preserve"> haluttu </w:t>
-      </w:r>
-      <w:r>
-        <w:t xml:space="preserve">toiminnallisuus. </w:t>
-      </w:r>
-      <w:r>
-        <w:t xml:space="preserve">Kalenterin rakentamisessa </w:t>
-      </w:r>
-      <w:r>
-        <w:t>käyt</w:t>
-      </w:r>
-      <w:r>
-        <w:t>e</w:t>
-      </w:r>
-      <w:r>
-        <w:t>tä</w:t>
-      </w:r>
-      <w:r>
-        <w:t>ä</w:t>
-      </w:r>
-      <w:r>
-        <w:t>n</w:t>
-      </w:r>
-      <w:r>
-        <w:t xml:space="preserve"> open-source alustaa</w:t>
+        <w:t>kalenteria</w:t>
       </w:r>
       <w:r>
         <w:t xml:space="preserve"> </w:t>
@@ -503,17 +880,49 @@
       <w:r>
         <w:t>”</w:t>
       </w:r>
+      <w:proofErr w:type="spellStart"/>
       <w:r>
         <w:t>Da</w:t>
       </w:r>
       <w:r>
-        <w:t>ypilot Lite for Javascript”</w:t>
-      </w:r>
-      <w:r>
-        <w:t xml:space="preserve">, </w:t>
-      </w:r>
-      <w:r>
-        <w:t xml:space="preserve">toiminnallisuus lisätään Daypilot kirjastoa </w:t>
+        <w:t>ypilot</w:t>
+      </w:r>
+      <w:proofErr w:type="spellEnd"/>
+      <w:r>
+        <w:t xml:space="preserve"> </w:t>
+      </w:r>
+      <w:proofErr w:type="spellStart"/>
+      <w:r>
+        <w:t>Lite</w:t>
+      </w:r>
+      <w:proofErr w:type="spellEnd"/>
+      <w:r>
+        <w:t xml:space="preserve"> for </w:t>
+      </w:r>
+      <w:proofErr w:type="spellStart"/>
+      <w:r>
+        <w:t>Javascript</w:t>
+      </w:r>
+      <w:proofErr w:type="spellEnd"/>
+      <w:r>
+        <w:t>”</w:t>
+      </w:r>
+      <w:r>
+        <w:t>, mikä integroidaan sovellukseen. Osa t</w:t>
+      </w:r>
+      <w:r>
+        <w:t xml:space="preserve">oiminnallisuus lisätään </w:t>
+      </w:r>
+      <w:proofErr w:type="spellStart"/>
+      <w:r>
+        <w:t>Daypilot</w:t>
+      </w:r>
+      <w:proofErr w:type="spellEnd"/>
+      <w:r>
+        <w:t xml:space="preserve"> </w:t>
+      </w:r>
+      <w:r>
+        <w:t xml:space="preserve">kirjastoa </w:t>
       </w:r>
       <w:r>
         <w:t>hyödyntäen</w:t>
@@ -522,8 +931,13 @@
         <w:t xml:space="preserve">. </w:t>
       </w:r>
       <w:r>
-        <w:t>Ohjelmointikielenä Javascript</w:t>
-      </w:r>
+        <w:t xml:space="preserve">Ohjelmointikielenä </w:t>
+      </w:r>
+      <w:proofErr w:type="spellStart"/>
+      <w:r>
+        <w:t>Javascript</w:t>
+      </w:r>
+      <w:proofErr w:type="spellEnd"/>
       <w:r>
         <w:t>,</w:t>
       </w:r>
@@ -539,7 +953,31 @@
         <w:spacing w:after="0" w:line="276" w:lineRule="auto"/>
       </w:pPr>
       <w:r>
-        <w:t>Back-end luodaan käyttämällä Flask framework’a ja tässä vaiheessa v</w:t>
+        <w:t>Back-</w:t>
+      </w:r>
+      <w:proofErr w:type="spellStart"/>
+      <w:r>
+        <w:t>end</w:t>
+      </w:r>
+      <w:proofErr w:type="spellEnd"/>
+      <w:r>
+        <w:t xml:space="preserve"> luodaan käyttämällä </w:t>
+      </w:r>
+      <w:proofErr w:type="spellStart"/>
+      <w:r>
+        <w:t>Flask</w:t>
+      </w:r>
+      <w:proofErr w:type="spellEnd"/>
+      <w:r>
+        <w:t xml:space="preserve"> </w:t>
+      </w:r>
+      <w:proofErr w:type="spellStart"/>
+      <w:r>
+        <w:t>framework’a</w:t>
+      </w:r>
+      <w:proofErr w:type="spellEnd"/>
+      <w:r>
+        <w:t xml:space="preserve"> ja tässä vaiheessa v</w:t>
       </w:r>
       <w:r>
         <w:t xml:space="preserve">araukset tallennetaan </w:t>
@@ -548,6 +986,9 @@
         <w:t>JSON tiedostoon</w:t>
       </w:r>
       <w:r>
+        <w:t xml:space="preserve"> paikallisesti</w:t>
+      </w:r>
+      <w:r>
         <w:t>. Ohjelmointikielenä Python.</w:t>
       </w:r>
     </w:p>
@@ -585,6 +1026,9 @@
       <w:r>
         <w:t>mahdollisuus tallentaa varaukset tietokantaan.</w:t>
       </w:r>
+      <w:r>
+        <w:t xml:space="preserve"> Tällä tavalla varaukset pysyy tallessa myös silloin, kun asiakkaan tietokone häviää ja sovelluksen käyttäminen on mahdollista eri tietokoneilla, kun kirjautumistunnukset on tiedossa.</w:t>
+      </w:r>
     </w:p>
     <w:p>
       <w:pPr>
@@ -594,6 +1038,9 @@
         <w:t xml:space="preserve">Lisätään </w:t>
       </w:r>
       <w:r>
+        <w:t xml:space="preserve">myös </w:t>
+      </w:r>
+      <w:r>
         <w:t>k</w:t>
       </w:r>
       <w:r>
@@ -635,39 +1082,103 @@
         <w:t xml:space="preserve">Luodaan mahdollisuus kirjata </w:t>
       </w:r>
       <w:r>
-        <w:t xml:space="preserve">suoritetut työt </w:t>
-      </w:r>
-      <w:r>
-        <w:t>/</w:t>
-      </w:r>
-      <w:r>
-        <w:t xml:space="preserve"> hinnat </w:t>
-      </w:r>
-      <w:r>
-        <w:t xml:space="preserve">ja </w:t>
-      </w:r>
-      <w:r>
-        <w:t>merkitä työ laskutetuksi.</w:t>
-      </w:r>
-    </w:p>
-    <w:p>
-      <w:pPr>
-        <w:spacing w:after="0" w:line="276" w:lineRule="auto"/>
-      </w:pPr>
-      <w:r>
-        <w:t>Ei varma vielä onnistuuko tämä vaihe aikataulussa</w:t>
-      </w:r>
-    </w:p>
-    <w:p>
-      <w:pPr>
-        <w:spacing w:after="0" w:line="276" w:lineRule="auto"/>
-      </w:pPr>
-      <w:r>
-        <w:rPr>
-          <w:b/>
-          <w:bCs/>
-        </w:rPr>
-        <w:lastRenderedPageBreak/>
+        <w:t>suoritetut työt</w:t>
+      </w:r>
+      <w:r>
+        <w:t xml:space="preserve"> ja töiden / varaosien hinnat</w:t>
+      </w:r>
+      <w:r>
+        <w:t>.</w:t>
+      </w:r>
+      <w:r>
+        <w:t xml:space="preserve"> Nämä kirjaukset tallennetaan samaan SQL tietokantaan eri tauluun. Tämän taulun syötteet on yhdistetty </w:t>
+      </w:r>
+      <w:r>
+        <w:t>ajanvaraustauluun</w:t>
+      </w:r>
+      <w:r>
+        <w:t xml:space="preserve"> ’Varaus ID’-n avulla näin, että </w:t>
+      </w:r>
+      <w:r>
+        <w:t>on aina tiedossa mitkä suoritetut työt ja hinnat liittyy juuri siihen varaukseen.</w:t>
+      </w:r>
+      <w:r>
+        <w:t xml:space="preserve"> </w:t>
+      </w:r>
+    </w:p>
+    <w:p>
+      <w:pPr>
+        <w:spacing w:after="0" w:line="276" w:lineRule="auto"/>
+      </w:pPr>
+      <w:r>
+        <w:t xml:space="preserve">Luodaan kirjautumissivu, jossa </w:t>
+      </w:r>
+      <w:r>
+        <w:t>pyydetään käyttäjätunnusta ja salasana.</w:t>
+      </w:r>
+    </w:p>
+    <w:p>
+      <w:pPr>
+        <w:spacing w:after="0" w:line="276" w:lineRule="auto"/>
+      </w:pPr>
+      <w:r>
+        <w:t>Ohjelma ja sen toiminnallisuus pyritään saamaan kokonaan valmiiksi.</w:t>
+      </w:r>
+    </w:p>
+    <w:p>
+      <w:pPr>
+        <w:spacing w:after="0" w:line="276" w:lineRule="auto"/>
+      </w:pPr>
+    </w:p>
+    <w:p>
+      <w:pPr>
+        <w:spacing w:after="0" w:line="276" w:lineRule="auto"/>
+        <w:rPr>
+          <w:b/>
+        </w:rPr>
+      </w:pPr>
+      <w:r>
+        <w:rPr>
+          <w:b/>
+        </w:rPr>
+        <w:t>Projektin neljäs toteutusvaihe</w:t>
+      </w:r>
+    </w:p>
+    <w:p>
+      <w:pPr>
+        <w:spacing w:after="0" w:line="276" w:lineRule="auto"/>
+      </w:pPr>
+      <w:r>
+        <w:t xml:space="preserve">Tässä vaiheessa testataan sovelluksen toimintaa ja poistetaan koodista kaikki </w:t>
+      </w:r>
+      <w:r>
+        <w:t>ylimääräinen. Kirjoitetaan testaus</w:t>
+      </w:r>
+      <w:r>
+        <w:t>suunnitelma, mikä on tämän projektin olennainen osa</w:t>
+      </w:r>
+      <w:r>
+        <w:t>.</w:t>
+      </w:r>
+    </w:p>
+    <w:p>
+      <w:pPr>
+        <w:spacing w:after="0" w:line="276" w:lineRule="auto"/>
+        <w:rPr>
+          <w:b/>
+          <w:bCs/>
+        </w:rPr>
+      </w:pPr>
+    </w:p>
+    <w:p>
+      <w:pPr>
+        <w:spacing w:after="0" w:line="276" w:lineRule="auto"/>
+      </w:pPr>
+      <w:r>
+        <w:rPr>
+          <w:b/>
+          <w:bCs/>
+        </w:rPr>
         <w:t>Aikataulu</w:t>
       </w:r>
     </w:p>
@@ -707,6 +1218,9 @@
         <w:tab/>
       </w:r>
       <w:r>
+        <w:t xml:space="preserve">Vaihe I. </w:t>
+      </w:r>
+      <w:r>
         <w:t>Suunnittelu, ohjelmointi alkaa</w:t>
       </w:r>
     </w:p>
@@ -722,6 +1236,9 @@
         <w:tab/>
       </w:r>
       <w:r>
+        <w:t xml:space="preserve">Vaihe I. </w:t>
+      </w:r>
+      <w:r>
         <w:t>Ohjelmointi</w:t>
       </w:r>
     </w:p>
@@ -737,6 +1254,9 @@
         <w:tab/>
       </w:r>
       <w:r>
+        <w:t xml:space="preserve">Vaihe II. </w:t>
+      </w:r>
+      <w:r>
         <w:t>Ohjelmointi</w:t>
       </w:r>
     </w:p>
@@ -752,6 +1272,9 @@
         <w:tab/>
       </w:r>
       <w:r>
+        <w:t xml:space="preserve">Vaihe III. </w:t>
+      </w:r>
+      <w:r>
         <w:t>Ohjelmointi, testaus</w:t>
       </w:r>
     </w:p>
@@ -767,6 +1290,9 @@
         <w:tab/>
       </w:r>
       <w:r>
+        <w:t xml:space="preserve">Vaihe III. </w:t>
+      </w:r>
+      <w:r>
         <w:t>Ohjelmointi, dokumentointi</w:t>
       </w:r>
     </w:p>
@@ -780,6 +1306,9 @@
       </w:r>
       <w:r>
         <w:tab/>
+      </w:r>
+      <w:r>
+        <w:t xml:space="preserve">Vaihe IV. </w:t>
       </w:r>
       <w:r>
         <w:t>Testaus ja dokumentointi</w:t>
@@ -809,11 +1338,124 @@
 </file>
 
 <file path=word/numbering.xml><?xml version="1.0" encoding="utf-8"?>
-<w:numbering xmlns:wpc="http://schemas.microsoft.com/office/word/2010/wordprocessingCanvas" xmlns:cx="http://schemas.microsoft.com/office/drawing/2014/chartex" xmlns:cx1="http://schemas.microsoft.com/office/drawing/2015/9/8/chartex" xmlns:cx2="http://schemas.microsoft.com/office/drawing/2015/10/21/chartex" xmlns:cx3="http://schemas.microsoft.com/office/drawing/2016/5/9/chartex" xmlns:cx4="http://schemas.microsoft.com/office/drawing/2016/5/10/chartex" xmlns:cx5="http://schemas.microsoft.com/office/drawing/2016/5/11/chartex" xmlns:cx6="http://schemas.microsoft.com/office/drawing/2016/5/12/chartex" xmlns:cx7="http://schemas.microsoft.com/office/drawing/2016/5/13/chartex" xmlns:cx8="http://schemas.microsoft.com/office/drawing/2016/5/14/chartex" xmlns:mc="http://schemas.openxmlformats.org/markup-compatibility/2006" xmlns:aink="http://schemas.microsoft.com/office/drawing/2016/ink" xmlns:am3d="http://schemas.microsoft.com/office/drawing/2017/model3d" xmlns:o="urn:schemas-microsoft-com:office:office" xmlns:r="http://schemas.openxmlformats.org/officeDocument/2006/relationships" xmlns:m="http://schemas.openxmlformats.org/officeDocument/2006/math" xmlns:v="urn:schemas-microsoft-com:vml" xmlns:wp14="http://schemas.microsoft.com/office/word/2010/wordprocessingDrawing" xmlns:wp="http://schemas.openxmlformats.org/drawingml/2006/wordprocessingDrawing" xmlns:w10="urn:schemas-microsoft-com:office:word" xmlns:w="http://schemas.openxmlformats.org/wordprocessingml/2006/main" xmlns:w14="http://schemas.microsoft.com/office/word/2010/wordml" xmlns:w15="http://schemas.microsoft.com/office/word/2012/wordml" xmlns:w16cex="http://schemas.microsoft.com/office/word/2018/wordml/cex" xmlns:w16cid="http://schemas.microsoft.com/office/word/2016/wordml/cid" xmlns:w16="http://schemas.microsoft.com/office/word/2018/wordml" xmlns:w16sdtdh="http://schemas.microsoft.com/office/word/2020/wordml/sdtdatahash" xmlns:w16se="http://schemas.microsoft.com/office/word/2015/wordml/symex" xmlns:wpg="http://schemas.microsoft.com/office/word/2010/wordprocessingGroup" xmlns:wpi="http://schemas.microsoft.com/office/word/2010/wordprocessingInk" xmlns:wne="http://schemas.microsoft.com/office/word/2006/wordml" xmlns:wps="http://schemas.microsoft.com/office/word/2010/wordprocessingShape" mc:Ignorable="w14 w15 w16se w16cid w16 w16cex w16sdtdh wp14">
+<w:numbering xmlns:wpc="http://schemas.microsoft.com/office/word/2010/wordprocessingCanvas" xmlns:cx="http://schemas.microsoft.com/office/drawing/2014/chartex" xmlns:cx1="http://schemas.microsoft.com/office/drawing/2015/9/8/chartex" xmlns:cx2="http://schemas.microsoft.com/office/drawing/2015/10/21/chartex" xmlns:cx3="http://schemas.microsoft.com/office/drawing/2016/5/9/chartex" xmlns:cx4="http://schemas.microsoft.com/office/drawing/2016/5/10/chartex" xmlns:cx5="http://schemas.microsoft.com/office/drawing/2016/5/11/chartex" xmlns:cx6="http://schemas.microsoft.com/office/drawing/2016/5/12/chartex" xmlns:cx7="http://schemas.microsoft.com/office/drawing/2016/5/13/chartex" xmlns:cx8="http://schemas.microsoft.com/office/drawing/2016/5/14/chartex" xmlns:mc="http://schemas.openxmlformats.org/markup-compatibility/2006" xmlns:aink="http://schemas.microsoft.com/office/drawing/2016/ink" xmlns:am3d="http://schemas.microsoft.com/office/drawing/2017/model3d" xmlns:o="urn:schemas-microsoft-com:office:office" xmlns:r="http://schemas.openxmlformats.org/officeDocument/2006/relationships" xmlns:m="http://schemas.openxmlformats.org/officeDocument/2006/math" xmlns:v="urn:schemas-microsoft-com:vml" xmlns:wp14="http://schemas.microsoft.com/office/word/2010/wordprocessingDrawing" xmlns:wp="http://schemas.openxmlformats.org/drawingml/2006/wordprocessingDrawing" xmlns:w10="urn:schemas-microsoft-com:office:word" xmlns:w="http://schemas.openxmlformats.org/wordprocessingml/2006/main" xmlns:w14="http://schemas.microsoft.com/office/word/2010/wordml" xmlns:w15="http://schemas.microsoft.com/office/word/2012/wordml" xmlns:w16cid="http://schemas.microsoft.com/office/word/2016/wordml/cid" xmlns:w16se="http://schemas.microsoft.com/office/word/2015/wordml/symex" xmlns:wpg="http://schemas.microsoft.com/office/word/2010/wordprocessingGroup" xmlns:wpi="http://schemas.microsoft.com/office/word/2010/wordprocessingInk" xmlns:wne="http://schemas.microsoft.com/office/word/2006/wordml" xmlns:wps="http://schemas.microsoft.com/office/word/2010/wordprocessingShape" mc:Ignorable="w14 w15 w16se w16cid wp14">
   <w:abstractNum w:abstractNumId="0" w15:restartNumberingAfterBreak="0">
+    <w:nsid w:val="10955884"/>
+    <w:multiLevelType w:val="hybridMultilevel"/>
+    <w:tmpl w:val="278A529C"/>
+    <w:lvl w:ilvl="0" w:tplc="040B0001">
+      <w:start w:val="1"/>
+      <w:numFmt w:val="bullet"/>
+      <w:lvlText w:val=""/>
+      <w:lvlJc w:val="left"/>
+      <w:pPr>
+        <w:ind w:left="720" w:hanging="360"/>
+      </w:pPr>
+      <w:rPr>
+        <w:rFonts w:ascii="Symbol" w:hAnsi="Symbol" w:hint="default"/>
+      </w:rPr>
+    </w:lvl>
+    <w:lvl w:ilvl="1" w:tplc="040B0003" w:tentative="1">
+      <w:start w:val="1"/>
+      <w:numFmt w:val="bullet"/>
+      <w:lvlText w:val="o"/>
+      <w:lvlJc w:val="left"/>
+      <w:pPr>
+        <w:ind w:left="1440" w:hanging="360"/>
+      </w:pPr>
+      <w:rPr>
+        <w:rFonts w:ascii="Courier New" w:hAnsi="Courier New" w:cs="Courier New" w:hint="default"/>
+      </w:rPr>
+    </w:lvl>
+    <w:lvl w:ilvl="2" w:tplc="040B0005" w:tentative="1">
+      <w:start w:val="1"/>
+      <w:numFmt w:val="bullet"/>
+      <w:lvlText w:val=""/>
+      <w:lvlJc w:val="left"/>
+      <w:pPr>
+        <w:ind w:left="2160" w:hanging="360"/>
+      </w:pPr>
+      <w:rPr>
+        <w:rFonts w:ascii="Wingdings" w:hAnsi="Wingdings" w:hint="default"/>
+      </w:rPr>
+    </w:lvl>
+    <w:lvl w:ilvl="3" w:tplc="040B0001" w:tentative="1">
+      <w:start w:val="1"/>
+      <w:numFmt w:val="bullet"/>
+      <w:lvlText w:val=""/>
+      <w:lvlJc w:val="left"/>
+      <w:pPr>
+        <w:ind w:left="2880" w:hanging="360"/>
+      </w:pPr>
+      <w:rPr>
+        <w:rFonts w:ascii="Symbol" w:hAnsi="Symbol" w:hint="default"/>
+      </w:rPr>
+    </w:lvl>
+    <w:lvl w:ilvl="4" w:tplc="040B0003" w:tentative="1">
+      <w:start w:val="1"/>
+      <w:numFmt w:val="bullet"/>
+      <w:lvlText w:val="o"/>
+      <w:lvlJc w:val="left"/>
+      <w:pPr>
+        <w:ind w:left="3600" w:hanging="360"/>
+      </w:pPr>
+      <w:rPr>
+        <w:rFonts w:ascii="Courier New" w:hAnsi="Courier New" w:cs="Courier New" w:hint="default"/>
+      </w:rPr>
+    </w:lvl>
+    <w:lvl w:ilvl="5" w:tplc="040B0005" w:tentative="1">
+      <w:start w:val="1"/>
+      <w:numFmt w:val="bullet"/>
+      <w:lvlText w:val=""/>
+      <w:lvlJc w:val="left"/>
+      <w:pPr>
+        <w:ind w:left="4320" w:hanging="360"/>
+      </w:pPr>
+      <w:rPr>
+        <w:rFonts w:ascii="Wingdings" w:hAnsi="Wingdings" w:hint="default"/>
+      </w:rPr>
+    </w:lvl>
+    <w:lvl w:ilvl="6" w:tplc="040B0001" w:tentative="1">
+      <w:start w:val="1"/>
+      <w:numFmt w:val="bullet"/>
+      <w:lvlText w:val=""/>
+      <w:lvlJc w:val="left"/>
+      <w:pPr>
+        <w:ind w:left="5040" w:hanging="360"/>
+      </w:pPr>
+      <w:rPr>
+        <w:rFonts w:ascii="Symbol" w:hAnsi="Symbol" w:hint="default"/>
+      </w:rPr>
+    </w:lvl>
+    <w:lvl w:ilvl="7" w:tplc="040B0003" w:tentative="1">
+      <w:start w:val="1"/>
+      <w:numFmt w:val="bullet"/>
+      <w:lvlText w:val="o"/>
+      <w:lvlJc w:val="left"/>
+      <w:pPr>
+        <w:ind w:left="5760" w:hanging="360"/>
+      </w:pPr>
+      <w:rPr>
+        <w:rFonts w:ascii="Courier New" w:hAnsi="Courier New" w:cs="Courier New" w:hint="default"/>
+      </w:rPr>
+    </w:lvl>
+    <w:lvl w:ilvl="8" w:tplc="040B0005" w:tentative="1">
+      <w:start w:val="1"/>
+      <w:numFmt w:val="bullet"/>
+      <w:lvlText w:val=""/>
+      <w:lvlJc w:val="left"/>
+      <w:pPr>
+        <w:ind w:left="6480" w:hanging="360"/>
+      </w:pPr>
+      <w:rPr>
+        <w:rFonts w:ascii="Wingdings" w:hAnsi="Wingdings" w:hint="default"/>
+      </w:rPr>
+    </w:lvl>
+  </w:abstractNum>
+  <w:abstractNum w:abstractNumId="1" w15:restartNumberingAfterBreak="0">
     <w:nsid w:val="676E2C5C"/>
     <w:multiLevelType w:val="hybridMultilevel"/>
-    <w:tmpl w:val="18385CC0"/>
+    <w:tmpl w:val="F72E6A00"/>
     <w:lvl w:ilvl="0" w:tplc="04250001">
       <w:start w:val="1"/>
       <w:numFmt w:val="bullet"/>
@@ -923,14 +1565,17 @@
       </w:rPr>
     </w:lvl>
   </w:abstractNum>
-  <w:num w:numId="1" w16cid:durableId="1363705376">
+  <w:num w:numId="1">
+    <w:abstractNumId w:val="1"/>
+  </w:num>
+  <w:num w:numId="2">
     <w:abstractNumId w:val="0"/>
   </w:num>
 </w:numbering>
 </file>
 
 <file path=word/styles.xml><?xml version="1.0" encoding="utf-8"?>
-<w:styles xmlns:mc="http://schemas.openxmlformats.org/markup-compatibility/2006" xmlns:r="http://schemas.openxmlformats.org/officeDocument/2006/relationships" xmlns:w="http://schemas.openxmlformats.org/wordprocessingml/2006/main" xmlns:w14="http://schemas.microsoft.com/office/word/2010/wordml" xmlns:w15="http://schemas.microsoft.com/office/word/2012/wordml" xmlns:w16cex="http://schemas.microsoft.com/office/word/2018/wordml/cex" xmlns:w16cid="http://schemas.microsoft.com/office/word/2016/wordml/cid" xmlns:w16="http://schemas.microsoft.com/office/word/2018/wordml" xmlns:w16sdtdh="http://schemas.microsoft.com/office/word/2020/wordml/sdtdatahash" xmlns:w16se="http://schemas.microsoft.com/office/word/2015/wordml/symex" mc:Ignorable="w14 w15 w16se w16cid w16 w16cex w16sdtdh">
+<w:styles xmlns:mc="http://schemas.openxmlformats.org/markup-compatibility/2006" xmlns:r="http://schemas.openxmlformats.org/officeDocument/2006/relationships" xmlns:w="http://schemas.openxmlformats.org/wordprocessingml/2006/main" xmlns:w14="http://schemas.microsoft.com/office/word/2010/wordml" xmlns:w15="http://schemas.microsoft.com/office/word/2012/wordml" xmlns:w16cid="http://schemas.microsoft.com/office/word/2016/wordml/cid" xmlns:w16se="http://schemas.microsoft.com/office/word/2015/wordml/symex" mc:Ignorable="w14 w15 w16se w16cid">
   <w:docDefaults>
     <w:rPrDefault>
       <w:rPr>
@@ -946,7 +1591,7 @@
       </w:pPr>
     </w:pPrDefault>
   </w:docDefaults>
-  <w:latentStyles w:defLockedState="0" w:defUIPriority="99" w:defSemiHidden="0" w:defUnhideWhenUsed="0" w:defQFormat="0" w:count="376">
+  <w:latentStyles w:defLockedState="0" w:defUIPriority="99" w:defSemiHidden="0" w:defUnhideWhenUsed="0" w:defQFormat="0" w:count="375">
     <w:lsdException w:name="Normal" w:uiPriority="0" w:qFormat="1"/>
     <w:lsdException w:name="heading 1" w:uiPriority="9" w:qFormat="1"/>
     <w:lsdException w:name="heading 2" w:semiHidden="1" w:uiPriority="9" w:unhideWhenUsed="1" w:qFormat="1"/>
@@ -1322,7 +1967,6 @@
     <w:lsdException w:name="Smart Hyperlink" w:semiHidden="1" w:unhideWhenUsed="1"/>
     <w:lsdException w:name="Hashtag" w:semiHidden="1" w:unhideWhenUsed="1"/>
     <w:lsdException w:name="Unresolved Mention" w:semiHidden="1" w:unhideWhenUsed="1"/>
-    <w:lsdException w:name="Smart Link" w:semiHidden="1" w:unhideWhenUsed="1"/>
   </w:latentStyles>
   <w:style w:type="paragraph" w:default="1" w:styleId="Normal">
     <w:name w:val="Normal"/>

</xml_diff>